<commit_message>
Added a reference suggested by Kraft
</commit_message>
<xml_diff>
--- a/Dissertation/Chapter1_Coaching.docx
+++ b/Dissertation/Chapter1_Coaching.docx
@@ -103,29 +103,7 @@
           <w:sz w:val="21"/>
           <w:szCs w:val="21"/>
         </w:rPr>
-        <w:t xml:space="preserve">Specifically, you might further supplement previous studies that have explored the linkage between ECE quality and coaching / PD </w:t>
-      </w:r>
-      <w:proofErr w:type="spellStart"/>
-      <w:r>
-        <w:rPr>
-          <w:rFonts w:ascii="Roboto" w:eastAsia="Times New Roman" w:hAnsi="Roboto" w:cs="Times New Roman"/>
-          <w:color w:val="3C4043"/>
-          <w:spacing w:val="3"/>
-          <w:sz w:val="21"/>
-          <w:szCs w:val="21"/>
-        </w:rPr>
-        <w:t>ot</w:t>
-      </w:r>
-      <w:proofErr w:type="spellEnd"/>
-      <w:r>
-        <w:rPr>
-          <w:rFonts w:ascii="Roboto" w:eastAsia="Times New Roman" w:hAnsi="Roboto" w:cs="Times New Roman"/>
-          <w:color w:val="3C4043"/>
-          <w:spacing w:val="3"/>
-          <w:sz w:val="21"/>
-          <w:szCs w:val="21"/>
-        </w:rPr>
-        <w:t xml:space="preserve"> TA supports, and if available, RBPD and their influences on child outcomes. </w:t>
+        <w:t xml:space="preserve">Specifically, you might further supplement previous studies that have explored the linkage between ECE quality and coaching / PD ot TA supports, and if available, RBPD and their influences on child outcomes. </w:t>
       </w:r>
     </w:p>
     <w:p>
@@ -153,10 +131,11 @@
           <w:sz w:val="21"/>
           <w:szCs w:val="21"/>
         </w:rPr>
-        <w:t xml:space="preserve">Another section is needed on how the field has defined coaching--what you mean by structure, process, and content as well as existing evidence on unique contributions of these factors on classroom quality and ultimately child outcomes. Given that you are particularly interested in RBPD, it comes up for the first time at the end of the literature review. In its current draft, it is hard to understand the intellectual debate and current state of how the field has been thinking and learning about these relations, what gaps still exist, and how your proposed study is addressing this gap. Addressing these to improve your literature review will help motivate your RQs effectively. </w:t>
-      </w:r>
-      <w:proofErr w:type="gramStart"/>
-      <w:r>
+        <w:t>Another section is needed on how the field has defined coaching--what you mean by structure, process, and content as well as existing evidence on unique contributions of these factors on classroom quality and ultimately child outcomes. Given that you are particularly interested in RBPD, it comes up for the first time at the end of the literature review. In its current draft, it is hard to understand the intellectual debate and current state of how the field has been thinking and learning about these relations, what gaps still exist, and how your proposed study is addressing this gap. Addressing these to improve your literature review will help motivate your RQs effectively. Typically you propose RQs as resulting conclusions of your literature review, not the other way around.</w:t>
+      </w:r>
+    </w:p>
+    <w:p>
+      <w:pPr>
         <w:rPr>
           <w:rFonts w:ascii="Roboto" w:eastAsia="Times New Roman" w:hAnsi="Roboto" w:cs="Times New Roman"/>
           <w:color w:val="3C4043"/>
@@ -164,10 +143,10 @@
           <w:sz w:val="21"/>
           <w:szCs w:val="21"/>
         </w:rPr>
-        <w:t>Typically</w:t>
-      </w:r>
-      <w:proofErr w:type="gramEnd"/>
-      <w:r>
+      </w:pPr>
+    </w:p>
+    <w:p>
+      <w:pPr>
         <w:rPr>
           <w:rFonts w:ascii="Roboto" w:eastAsia="Times New Roman" w:hAnsi="Roboto" w:cs="Times New Roman"/>
           <w:color w:val="3C4043"/>
@@ -175,8 +154,7 @@
           <w:sz w:val="21"/>
           <w:szCs w:val="21"/>
         </w:rPr>
-        <w:t xml:space="preserve"> you propose RQs as resulting conclusions of your literature review, not the other way around.</w:t>
-      </w:r>
+      </w:pPr>
     </w:p>
     <w:p>
       <w:pPr>
@@ -232,9 +210,7 @@
           <w:szCs w:val="21"/>
         </w:rPr>
       </w:pPr>
-    </w:p>
-    <w:p>
-      <w:pPr>
+      <w:r>
         <w:rPr>
           <w:rFonts w:ascii="Roboto" w:eastAsia="Times New Roman" w:hAnsi="Roboto" w:cs="Times New Roman"/>
           <w:color w:val="3C4043"/>
@@ -242,26 +218,6 @@
           <w:sz w:val="21"/>
           <w:szCs w:val="21"/>
         </w:rPr>
-      </w:pPr>
-    </w:p>
-    <w:p>
-      <w:pPr>
-        <w:rPr>
-          <w:rFonts w:ascii="Roboto" w:eastAsia="Times New Roman" w:hAnsi="Roboto" w:cs="Times New Roman"/>
-          <w:color w:val="3C4043"/>
-          <w:spacing w:val="3"/>
-          <w:sz w:val="21"/>
-          <w:szCs w:val="21"/>
-        </w:rPr>
-      </w:pPr>
-      <w:r>
-        <w:rPr>
-          <w:rFonts w:ascii="Roboto" w:eastAsia="Times New Roman" w:hAnsi="Roboto" w:cs="Times New Roman"/>
-          <w:color w:val="3C4043"/>
-          <w:spacing w:val="3"/>
-          <w:sz w:val="21"/>
-          <w:szCs w:val="21"/>
-        </w:rPr>
         <w:br w:type="page"/>
       </w:r>
     </w:p>
@@ -397,39 +353,7 @@
           <w:rFonts w:ascii="Times New Roman" w:hAnsi="Times New Roman" w:cs="Times New Roman"/>
           <w:lang w:eastAsia="ko-KR"/>
         </w:rPr>
-        <w:t xml:space="preserve">Reference findings from </w:t>
-      </w:r>
-      <w:proofErr w:type="spellStart"/>
-      <w:r>
-        <w:rPr>
-          <w:rFonts w:ascii="Times New Roman" w:hAnsi="Times New Roman" w:cs="Times New Roman"/>
-          <w:lang w:eastAsia="ko-KR"/>
-        </w:rPr>
-        <w:t>Artman</w:t>
-      </w:r>
-      <w:proofErr w:type="spellEnd"/>
-      <w:r>
-        <w:rPr>
-          <w:rFonts w:ascii="Times New Roman" w:hAnsi="Times New Roman" w:cs="Times New Roman"/>
-          <w:lang w:eastAsia="ko-KR"/>
-        </w:rPr>
-        <w:t xml:space="preserve">-Meeker et al.,(2015) around early childhood coaching literature around lack of consensus around definition of coaching, there’s a </w:t>
-      </w:r>
-      <w:proofErr w:type="spellStart"/>
-      <w:r>
-        <w:rPr>
-          <w:rFonts w:ascii="Times New Roman" w:hAnsi="Times New Roman" w:cs="Times New Roman"/>
-          <w:lang w:eastAsia="ko-KR"/>
-        </w:rPr>
-        <w:t>concensus</w:t>
-      </w:r>
-      <w:proofErr w:type="spellEnd"/>
-      <w:r>
-        <w:rPr>
-          <w:rFonts w:ascii="Times New Roman" w:hAnsi="Times New Roman" w:cs="Times New Roman"/>
-          <w:lang w:eastAsia="ko-KR"/>
-        </w:rPr>
-        <w:t xml:space="preserve"> around especially for coaching relevant for improving instructions of a teacher,</w:t>
+        <w:t>Reference findings from Artman-Meeker et al.,(2015) around early childhood coaching literature around lack of consensus around definition of coaching, there’s a concensus around especially for coaching relevant for improving instructions of a teacher,</w:t>
       </w:r>
       <w:r>
         <w:rPr>
@@ -558,21 +482,12 @@
           <w:lang w:eastAsia="ko-KR"/>
         </w:rPr>
       </w:pPr>
-      <w:proofErr w:type="spellStart"/>
-      <w:r>
-        <w:rPr>
-          <w:rFonts w:ascii="Times New Roman" w:hAnsi="Times New Roman" w:cs="Times New Roman"/>
-          <w:lang w:eastAsia="ko-KR"/>
-        </w:rPr>
-        <w:t>Rennick</w:t>
-      </w:r>
-      <w:proofErr w:type="spellEnd"/>
-      <w:r>
-        <w:rPr>
-          <w:rFonts w:ascii="Times New Roman" w:hAnsi="Times New Roman" w:cs="Times New Roman"/>
-          <w:lang w:eastAsia="ko-KR"/>
-        </w:rPr>
-        <w:t xml:space="preserve"> (2002)</w:t>
+      <w:r>
+        <w:rPr>
+          <w:rFonts w:ascii="Times New Roman" w:hAnsi="Times New Roman" w:cs="Times New Roman"/>
+          <w:lang w:eastAsia="ko-KR"/>
+        </w:rPr>
+        <w:t>Rennick (2002)</w:t>
       </w:r>
       <w:r>
         <w:rPr>
@@ -607,7 +522,7 @@
       <w:pPr>
         <w:pStyle w:val="ListParagraph"/>
         <w:numPr>
-          <w:ilvl w:val="1"/>
+          <w:ilvl w:val="2"/>
           <w:numId w:val="1"/>
         </w:numPr>
         <w:spacing w:line="480" w:lineRule="auto"/>
@@ -621,37 +536,7 @@
           <w:rFonts w:ascii="Times New Roman" w:hAnsi="Times New Roman" w:cs="Times New Roman"/>
           <w:lang w:eastAsia="ko-KR"/>
         </w:rPr>
-        <w:t xml:space="preserve">Need to paraphrase from </w:t>
-      </w:r>
-      <w:proofErr w:type="spellStart"/>
-      <w:r>
-        <w:rPr>
-          <w:rFonts w:ascii="Times New Roman" w:hAnsi="Times New Roman" w:cs="Times New Roman"/>
-          <w:lang w:eastAsia="ko-KR"/>
-        </w:rPr>
-        <w:t>Joo</w:t>
-      </w:r>
-      <w:proofErr w:type="spellEnd"/>
-      <w:r>
-        <w:rPr>
-          <w:rFonts w:ascii="Times New Roman" w:hAnsi="Times New Roman" w:cs="Times New Roman"/>
-          <w:lang w:eastAsia="ko-KR"/>
-        </w:rPr>
-        <w:t xml:space="preserve"> et al. (2020). “</w:t>
-      </w:r>
-      <w:r>
-        <w:rPr>
-          <w:rFonts w:ascii="Times New Roman" w:hAnsi="Times New Roman" w:cs="Times New Roman"/>
-          <w:lang w:eastAsia="ko-KR"/>
-        </w:rPr>
-        <w:t>Most professional development enhancement programs targeted teaching practices that would improve children’s language and literacy skills through training, workshops as well as mentoring or coaching. Teachers were trained to apply effective teaching strategies in classroom activities, including book readings and conversation strategies. Structures and formats of professional development programs were research-based and provided regular training sessions with supplemental mentoring or coaching. It was uncommon for enhancements to have more than one type of added component in each contrast. There was only one contrast that provided the combination of a literacy-focused curriculum and coaching.</w:t>
-      </w:r>
-      <w:r>
-        <w:rPr>
-          <w:rFonts w:ascii="Times New Roman" w:hAnsi="Times New Roman" w:cs="Times New Roman"/>
-          <w:lang w:eastAsia="ko-KR"/>
-        </w:rPr>
-        <w:t>”</w:t>
+        <w:t xml:space="preserve">Lockwood et al., (2010): 1000 FL middle school students from 97-98 to 05-06 data: state funded coach was associated with statistical improvements in average annual reading achievement gains for two of the four cohorts of schools analyzed. </w:t>
       </w:r>
     </w:p>
     <w:p>
@@ -672,7 +557,21 @@
           <w:rFonts w:ascii="Times New Roman" w:hAnsi="Times New Roman" w:cs="Times New Roman"/>
           <w:lang w:eastAsia="ko-KR"/>
         </w:rPr>
-        <w:t xml:space="preserve">Include Kraft’s argument around effect of coaching on instruction and achievement </w:t>
+        <w:t>Need to paraphrase from Joo et al. (2020). “</w:t>
+      </w:r>
+      <w:r>
+        <w:rPr>
+          <w:rFonts w:ascii="Times New Roman" w:hAnsi="Times New Roman" w:cs="Times New Roman"/>
+          <w:lang w:eastAsia="ko-KR"/>
+        </w:rPr>
+        <w:t>Most professional development enhancement programs targeted teaching practices that would improve children’s language and literacy skills through training, workshops as well as mentoring or coaching. Teachers were trained to apply effective teaching strategies in classroom activities, including book readings and conversation strategies. Structures and formats of professional development programs were research-based and provided regular training sessions with supplemental mentoring or coaching. It was uncommon for enhancements to have more than one type of added component in each contrast. There was only one contrast that provided the combination of a literacy-focused curriculum and coaching.</w:t>
+      </w:r>
+      <w:r>
+        <w:rPr>
+          <w:rFonts w:ascii="Times New Roman" w:hAnsi="Times New Roman" w:cs="Times New Roman"/>
+          <w:lang w:eastAsia="ko-KR"/>
+        </w:rPr>
+        <w:t>”</w:t>
       </w:r>
     </w:p>
     <w:p>
@@ -693,23 +592,28 @@
           <w:rFonts w:ascii="Times New Roman" w:hAnsi="Times New Roman" w:cs="Times New Roman"/>
           <w:lang w:eastAsia="ko-KR"/>
         </w:rPr>
-        <w:t xml:space="preserve">Relocate below </w:t>
-      </w:r>
-      <w:proofErr w:type="spellStart"/>
-      <w:r>
-        <w:rPr>
-          <w:rFonts w:ascii="Times New Roman" w:hAnsi="Times New Roman" w:cs="Times New Roman"/>
-          <w:lang w:eastAsia="ko-KR"/>
-        </w:rPr>
-        <w:t>Shindler’s</w:t>
-      </w:r>
-      <w:proofErr w:type="spellEnd"/>
-      <w:r>
-        <w:rPr>
-          <w:rFonts w:ascii="Times New Roman" w:hAnsi="Times New Roman" w:cs="Times New Roman"/>
-          <w:lang w:eastAsia="ko-KR"/>
-        </w:rPr>
-        <w:t xml:space="preserve"> article </w:t>
+        <w:t xml:space="preserve">Include Kraft’s argument around effect of coaching on instruction and achievement </w:t>
+      </w:r>
+    </w:p>
+    <w:p>
+      <w:pPr>
+        <w:pStyle w:val="ListParagraph"/>
+        <w:numPr>
+          <w:ilvl w:val="1"/>
+          <w:numId w:val="1"/>
+        </w:numPr>
+        <w:spacing w:line="480" w:lineRule="auto"/>
+        <w:rPr>
+          <w:rFonts w:ascii="Times New Roman" w:hAnsi="Times New Roman" w:cs="Times New Roman"/>
+          <w:lang w:eastAsia="ko-KR"/>
+        </w:rPr>
+      </w:pPr>
+      <w:r>
+        <w:rPr>
+          <w:rFonts w:ascii="Times New Roman" w:hAnsi="Times New Roman" w:cs="Times New Roman"/>
+          <w:lang w:eastAsia="ko-KR"/>
+        </w:rPr>
+        <w:t xml:space="preserve">Relocate below Shindler’s article </w:t>
       </w:r>
     </w:p>
     <w:p>
@@ -869,21 +773,12 @@
           <w:lang w:eastAsia="ko-KR"/>
         </w:rPr>
       </w:pPr>
-      <w:proofErr w:type="spellStart"/>
-      <w:r>
-        <w:rPr>
-          <w:rFonts w:ascii="Times New Roman" w:hAnsi="Times New Roman" w:cs="Times New Roman"/>
-          <w:lang w:eastAsia="ko-KR"/>
-        </w:rPr>
-        <w:t>Shindler’s</w:t>
-      </w:r>
-      <w:proofErr w:type="spellEnd"/>
-      <w:r>
-        <w:rPr>
-          <w:rFonts w:ascii="Times New Roman" w:hAnsi="Times New Roman" w:cs="Times New Roman"/>
-          <w:lang w:eastAsia="ko-KR"/>
-        </w:rPr>
-        <w:t xml:space="preserve"> team (2017) demonstrated an example of how a strength-based video coaching can be utilized to improve father-child interactions</w:t>
+      <w:r>
+        <w:rPr>
+          <w:rFonts w:ascii="Times New Roman" w:hAnsi="Times New Roman" w:cs="Times New Roman"/>
+          <w:lang w:eastAsia="ko-KR"/>
+        </w:rPr>
+        <w:t>Shindler’s team (2017) demonstrated an example of how a strength-based video coaching can be utilized to improve father-child interactions</w:t>
       </w:r>
       <w:r>
         <w:rPr>
@@ -911,23 +806,7 @@
           <w:rFonts w:ascii="Times New Roman" w:hAnsi="Times New Roman" w:cs="Times New Roman"/>
           <w:lang w:eastAsia="ko-KR"/>
         </w:rPr>
-        <w:t>scale pre-</w:t>
-      </w:r>
-      <w:proofErr w:type="spellStart"/>
-      <w:r>
-        <w:rPr>
-          <w:rFonts w:ascii="Times New Roman" w:hAnsi="Times New Roman" w:cs="Times New Roman"/>
-          <w:lang w:eastAsia="ko-KR"/>
-        </w:rPr>
-        <w:t>post test</w:t>
-      </w:r>
-      <w:proofErr w:type="spellEnd"/>
-      <w:r>
-        <w:rPr>
-          <w:rFonts w:ascii="Times New Roman" w:hAnsi="Times New Roman" w:cs="Times New Roman"/>
-          <w:lang w:eastAsia="ko-KR"/>
-        </w:rPr>
-        <w:t xml:space="preserve"> of 15 low-income fathers </w:t>
+        <w:t xml:space="preserve">scale pre-post test of 15 low-income fathers </w:t>
       </w:r>
       <w:r>
         <w:rPr>
@@ -971,21 +850,12 @@
         </w:rPr>
         <w:t xml:space="preserve">. </w:t>
       </w:r>
-      <w:proofErr w:type="spellStart"/>
-      <w:r>
-        <w:rPr>
-          <w:rFonts w:ascii="Times New Roman" w:hAnsi="Times New Roman" w:cs="Times New Roman"/>
-          <w:lang w:eastAsia="ko-KR"/>
-        </w:rPr>
-        <w:t>Shindler</w:t>
-      </w:r>
-      <w:proofErr w:type="spellEnd"/>
-      <w:r>
-        <w:rPr>
-          <w:rFonts w:ascii="Times New Roman" w:hAnsi="Times New Roman" w:cs="Times New Roman"/>
-          <w:lang w:eastAsia="ko-KR"/>
-        </w:rPr>
-        <w:t xml:space="preserve"> (2017) noted </w:t>
+      <w:r>
+        <w:rPr>
+          <w:rFonts w:ascii="Times New Roman" w:hAnsi="Times New Roman" w:cs="Times New Roman"/>
+          <w:lang w:eastAsia="ko-KR"/>
+        </w:rPr>
+        <w:t xml:space="preserve">Shindler (2017) noted </w:t>
       </w:r>
       <w:r>
         <w:rPr>
@@ -1014,39 +884,7 @@
           <w:rFonts w:ascii="Times New Roman" w:hAnsi="Times New Roman" w:cs="Times New Roman"/>
           <w:shd w:val="clear" w:color="auto" w:fill="FFFFFF"/>
         </w:rPr>
-        <w:t xml:space="preserve">Anderson, </w:t>
-      </w:r>
-      <w:proofErr w:type="spellStart"/>
-      <w:r>
-        <w:rPr>
-          <w:rFonts w:ascii="Times New Roman" w:hAnsi="Times New Roman" w:cs="Times New Roman"/>
-          <w:shd w:val="clear" w:color="auto" w:fill="FFFFFF"/>
-        </w:rPr>
-        <w:t>Roggman</w:t>
-      </w:r>
-      <w:proofErr w:type="spellEnd"/>
-      <w:r>
-        <w:rPr>
-          <w:rFonts w:ascii="Times New Roman" w:hAnsi="Times New Roman" w:cs="Times New Roman"/>
-          <w:shd w:val="clear" w:color="auto" w:fill="FFFFFF"/>
-        </w:rPr>
-        <w:t xml:space="preserve">, </w:t>
-      </w:r>
-      <w:proofErr w:type="spellStart"/>
-      <w:r>
-        <w:rPr>
-          <w:rFonts w:ascii="Times New Roman" w:hAnsi="Times New Roman" w:cs="Times New Roman"/>
-          <w:shd w:val="clear" w:color="auto" w:fill="FFFFFF"/>
-        </w:rPr>
-        <w:t>Innocenti</w:t>
-      </w:r>
-      <w:proofErr w:type="spellEnd"/>
-      <w:r>
-        <w:rPr>
-          <w:rFonts w:ascii="Times New Roman" w:hAnsi="Times New Roman" w:cs="Times New Roman"/>
-          <w:shd w:val="clear" w:color="auto" w:fill="FFFFFF"/>
-        </w:rPr>
-        <w:t>, &amp; Cook, 2013</w:t>
+        <w:t>Anderson, Roggman, Innocenti, &amp; Cook, 2013</w:t>
       </w:r>
       <w:r>
         <w:rPr>
@@ -1270,43 +1108,41 @@
     </w:p>
     <w:p>
       <w:pPr>
-        <w:spacing w:line="480" w:lineRule="auto"/>
-        <w:ind w:firstLine="720"/>
-        <w:rPr>
-          <w:rFonts w:ascii="Times New Roman" w:hAnsi="Times New Roman" w:cs="Times New Roman"/>
-          <w:lang w:eastAsia="ko-KR"/>
-        </w:rPr>
-      </w:pPr>
-    </w:p>
-    <w:p>
-      <w:pPr>
-        <w:rPr>
-          <w:rFonts w:ascii="Times New Roman" w:hAnsi="Times New Roman" w:cs="Times New Roman"/>
-          <w:lang w:eastAsia="ko-KR"/>
-        </w:rPr>
-      </w:pPr>
-      <w:r>
-        <w:rPr>
-          <w:rFonts w:ascii="Times New Roman" w:hAnsi="Times New Roman" w:cs="Times New Roman"/>
-          <w:lang w:eastAsia="ko-KR"/>
-        </w:rPr>
+        <w:rPr>
+          <w:rFonts w:ascii="Times New Roman" w:hAnsi="Times New Roman" w:cs="Times New Roman"/>
+          <w:lang w:eastAsia="ko-KR"/>
+        </w:rPr>
+      </w:pPr>
+      <w:r>
+        <w:rPr>
+          <w:rFonts w:ascii="Times New Roman" w:hAnsi="Times New Roman" w:cs="Times New Roman"/>
+          <w:lang w:eastAsia="ko-KR"/>
+        </w:rPr>
+        <w:lastRenderedPageBreak/>
         <w:br w:type="page"/>
       </w:r>
     </w:p>
     <w:p>
       <w:pPr>
-        <w:spacing w:line="480" w:lineRule="auto"/>
-        <w:rPr>
-          <w:rFonts w:ascii="Times New Roman" w:hAnsi="Times New Roman" w:cs="Times New Roman"/>
-          <w:lang w:eastAsia="ko-KR"/>
-        </w:rPr>
-      </w:pPr>
-      <w:r>
-        <w:rPr>
-          <w:rFonts w:ascii="Times New Roman" w:hAnsi="Times New Roman" w:cs="Times New Roman"/>
-          <w:lang w:eastAsia="ko-KR"/>
-        </w:rPr>
-        <w:lastRenderedPageBreak/>
+        <w:rPr>
+          <w:rFonts w:ascii="Times New Roman" w:hAnsi="Times New Roman" w:cs="Times New Roman"/>
+          <w:lang w:eastAsia="ko-KR"/>
+        </w:rPr>
+      </w:pPr>
+    </w:p>
+    <w:p>
+      <w:pPr>
+        <w:spacing w:line="480" w:lineRule="auto"/>
+        <w:rPr>
+          <w:rFonts w:ascii="Times New Roman" w:hAnsi="Times New Roman" w:cs="Times New Roman"/>
+          <w:lang w:eastAsia="ko-KR"/>
+        </w:rPr>
+      </w:pPr>
+      <w:r>
+        <w:rPr>
+          <w:rFonts w:ascii="Times New Roman" w:hAnsi="Times New Roman" w:cs="Times New Roman"/>
+          <w:lang w:eastAsia="ko-KR"/>
+        </w:rPr>
         <w:t>References</w:t>
       </w:r>
     </w:p>
@@ -1358,18 +1194,8 @@
           <w:color w:val="000000"/>
           <w:shd w:val="clear" w:color="auto" w:fill="FFFFFF"/>
         </w:rPr>
-        <w:t xml:space="preserve">, </w:t>
-      </w:r>
-      <w:proofErr w:type="spellStart"/>
-      <w:r>
-        <w:rPr>
-          <w:rFonts w:ascii="Times New Roman" w:eastAsia="Times New Roman" w:hAnsi="Times New Roman" w:cs="Times New Roman"/>
-          <w:color w:val="000000"/>
-          <w:shd w:val="clear" w:color="auto" w:fill="FFFFFF"/>
-        </w:rPr>
-        <w:t>Roggman</w:t>
-      </w:r>
-      <w:proofErr w:type="spellEnd"/>
+        <w:t>, Roggman</w:t>
+      </w:r>
       <w:r>
         <w:rPr>
           <w:rFonts w:ascii="Times New Roman" w:eastAsia="Times New Roman" w:hAnsi="Times New Roman" w:cs="Times New Roman"/>
@@ -1416,18 +1242,8 @@
           <w:color w:val="000000"/>
           <w:shd w:val="clear" w:color="auto" w:fill="FFFFFF"/>
         </w:rPr>
-        <w:t xml:space="preserve">, </w:t>
-      </w:r>
-      <w:proofErr w:type="spellStart"/>
-      <w:r>
-        <w:rPr>
-          <w:rFonts w:ascii="Times New Roman" w:eastAsia="Times New Roman" w:hAnsi="Times New Roman" w:cs="Times New Roman"/>
-          <w:color w:val="000000"/>
-          <w:shd w:val="clear" w:color="auto" w:fill="FFFFFF"/>
-        </w:rPr>
-        <w:t>Innocenti</w:t>
-      </w:r>
-      <w:proofErr w:type="spellEnd"/>
+        <w:t>, Innocenti</w:t>
+      </w:r>
       <w:r>
         <w:rPr>
           <w:rFonts w:ascii="Times New Roman" w:eastAsia="Times New Roman" w:hAnsi="Times New Roman" w:cs="Times New Roman"/>
@@ -1717,21 +1533,12 @@
           <w:shd w:val="clear" w:color="auto" w:fill="FFFFFF"/>
         </w:rPr>
       </w:pPr>
-      <w:proofErr w:type="spellStart"/>
-      <w:r>
-        <w:rPr>
-          <w:rFonts w:ascii="Times New Roman" w:eastAsia="Times New Roman" w:hAnsi="Times New Roman" w:cs="Times New Roman"/>
-          <w:color w:val="000000"/>
-        </w:rPr>
-        <w:t>Joo</w:t>
-      </w:r>
-      <w:proofErr w:type="spellEnd"/>
-      <w:r>
-        <w:rPr>
-          <w:rFonts w:ascii="Times New Roman" w:eastAsia="Times New Roman" w:hAnsi="Times New Roman" w:cs="Times New Roman"/>
-          <w:color w:val="000000"/>
-        </w:rPr>
-        <w:t xml:space="preserve">, </w:t>
+      <w:r>
+        <w:rPr>
+          <w:rFonts w:ascii="Times New Roman" w:eastAsia="Times New Roman" w:hAnsi="Times New Roman" w:cs="Times New Roman"/>
+          <w:color w:val="000000"/>
+        </w:rPr>
+        <w:t xml:space="preserve">Joo, </w:t>
       </w:r>
       <w:r>
         <w:rPr>
@@ -1836,23 +1643,7 @@
           <w:rFonts w:ascii="Times New Roman" w:eastAsia="Times New Roman" w:hAnsi="Times New Roman" w:cs="Times New Roman"/>
           <w:color w:val="000000"/>
         </w:rPr>
-        <w:t xml:space="preserve">, &amp; </w:t>
-      </w:r>
-      <w:proofErr w:type="spellStart"/>
-      <w:r>
-        <w:rPr>
-          <w:rFonts w:ascii="Times New Roman" w:eastAsia="Times New Roman" w:hAnsi="Times New Roman" w:cs="Times New Roman"/>
-          <w:color w:val="000000"/>
-        </w:rPr>
-        <w:t>Ziol</w:t>
-      </w:r>
-      <w:proofErr w:type="spellEnd"/>
-      <w:r>
-        <w:rPr>
-          <w:rFonts w:ascii="Times New Roman" w:eastAsia="Times New Roman" w:hAnsi="Times New Roman" w:cs="Times New Roman"/>
-          <w:color w:val="000000"/>
-        </w:rPr>
-        <w:t xml:space="preserve">-Guest, </w:t>
+        <w:t xml:space="preserve">, &amp; Ziol-Guest, </w:t>
       </w:r>
       <w:r>
         <w:rPr>
@@ -1866,23 +1657,7 @@
           <w:rFonts w:ascii="Times New Roman" w:eastAsia="Times New Roman" w:hAnsi="Times New Roman" w:cs="Times New Roman"/>
           <w:color w:val="000000"/>
         </w:rPr>
-        <w:t xml:space="preserve">M. (2020). What Works in Early Childhood Education </w:t>
-      </w:r>
-      <w:proofErr w:type="gramStart"/>
-      <w:r>
-        <w:rPr>
-          <w:rFonts w:ascii="Times New Roman" w:eastAsia="Times New Roman" w:hAnsi="Times New Roman" w:cs="Times New Roman"/>
-          <w:color w:val="000000"/>
-        </w:rPr>
-        <w:t>Programs?:</w:t>
-      </w:r>
-      <w:proofErr w:type="gramEnd"/>
-      <w:r>
-        <w:rPr>
-          <w:rFonts w:ascii="Times New Roman" w:eastAsia="Times New Roman" w:hAnsi="Times New Roman" w:cs="Times New Roman"/>
-          <w:color w:val="000000"/>
-        </w:rPr>
-        <w:t xml:space="preserve"> A Meta-Analysis of Preschool Enhancement Programs. </w:t>
+        <w:t>M. (2020). What Works in Early Childhood Education Programs?: A Meta-Analysis of Preschool Enhancement Programs. </w:t>
       </w:r>
       <w:r>
         <w:rPr>

</xml_diff>